<commit_message>
updating output doc file and cleaning up code stye
</commit_message>
<xml_diff>
--- a/Week_7/Simeon Patton - Inclass activity week 7.docx
+++ b/Week_7/Simeon Patton - Inclass activity week 7.docx
@@ -92,7 +92,55 @@
           <w:sz w:val="20"/>
           <w:szCs w:val="20"/>
         </w:rPr>
-        <w:t>*To run pytest programs: in a powershell window type “pytest (program title)</w:t>
+        <w:t xml:space="preserve">*To run </w:t>
+      </w:r>
+      <w:proofErr w:type="spellStart"/>
+      <w:r>
+        <w:rPr>
+          <w:sz w:val="20"/>
+          <w:szCs w:val="20"/>
+        </w:rPr>
+        <w:t>pytest</w:t>
+      </w:r>
+      <w:proofErr w:type="spellEnd"/>
+      <w:r>
+        <w:rPr>
+          <w:sz w:val="20"/>
+          <w:szCs w:val="20"/>
+        </w:rPr>
+        <w:t xml:space="preserve"> programs: in a </w:t>
+      </w:r>
+      <w:proofErr w:type="spellStart"/>
+      <w:r>
+        <w:rPr>
+          <w:sz w:val="20"/>
+          <w:szCs w:val="20"/>
+        </w:rPr>
+        <w:t>powershell</w:t>
+      </w:r>
+      <w:proofErr w:type="spellEnd"/>
+      <w:r>
+        <w:rPr>
+          <w:sz w:val="20"/>
+          <w:szCs w:val="20"/>
+        </w:rPr>
+        <w:t xml:space="preserve"> window type “</w:t>
+      </w:r>
+      <w:proofErr w:type="spellStart"/>
+      <w:r>
+        <w:rPr>
+          <w:sz w:val="20"/>
+          <w:szCs w:val="20"/>
+        </w:rPr>
+        <w:t>pytest</w:t>
+      </w:r>
+      <w:proofErr w:type="spellEnd"/>
+      <w:r>
+        <w:rPr>
+          <w:sz w:val="20"/>
+          <w:szCs w:val="20"/>
+        </w:rPr>
+        <w:t xml:space="preserve"> (program title)</w:t>
       </w:r>
     </w:p>
     <w:p>
@@ -127,8 +175,9 @@
           <w:sz w:val="20"/>
           <w:szCs w:val="20"/>
         </w:rPr>
-        <w:t xml:space="preserve">Create program that takes in user input and checks to see if input is a palindrome. Create Unittest and Pytest </w:t>
-      </w:r>
+        <w:t xml:space="preserve">Create program that takes in user input and checks to see if input is a palindrome. Create </w:t>
+      </w:r>
+      <w:proofErr w:type="spellStart"/>
       <w:r>
         <w:rPr>
           <w:i/>
@@ -136,8 +185,9 @@
           <w:sz w:val="20"/>
           <w:szCs w:val="20"/>
         </w:rPr>
-        <w:t xml:space="preserve">programs </w:t>
-      </w:r>
+        <w:t>Unittest</w:t>
+      </w:r>
+      <w:proofErr w:type="spellEnd"/>
       <w:r>
         <w:rPr>
           <w:i/>
@@ -145,6 +195,44 @@
           <w:sz w:val="20"/>
           <w:szCs w:val="20"/>
         </w:rPr>
+        <w:t xml:space="preserve"> and </w:t>
+      </w:r>
+      <w:proofErr w:type="spellStart"/>
+      <w:r>
+        <w:rPr>
+          <w:i/>
+          <w:iCs/>
+          <w:sz w:val="20"/>
+          <w:szCs w:val="20"/>
+        </w:rPr>
+        <w:t>Pytest</w:t>
+      </w:r>
+      <w:proofErr w:type="spellEnd"/>
+      <w:r>
+        <w:rPr>
+          <w:i/>
+          <w:iCs/>
+          <w:sz w:val="20"/>
+          <w:szCs w:val="20"/>
+        </w:rPr>
+        <w:t xml:space="preserve"> </w:t>
+      </w:r>
+      <w:r>
+        <w:rPr>
+          <w:i/>
+          <w:iCs/>
+          <w:sz w:val="20"/>
+          <w:szCs w:val="20"/>
+        </w:rPr>
+        <w:t xml:space="preserve">programs </w:t>
+      </w:r>
+      <w:r>
+        <w:rPr>
+          <w:i/>
+          <w:iCs/>
+          <w:sz w:val="20"/>
+          <w:szCs w:val="20"/>
+        </w:rPr>
         <w:t>and catalog output here.</w:t>
       </w:r>
     </w:p>
@@ -173,7 +261,7 @@
     </w:p>
     <w:p>
       <w:pPr>
-        <w:ind w:left="720"/>
+        <w:ind w:left="720" w:firstLine="720"/>
         <w:rPr>
           <w:sz w:val="20"/>
           <w:szCs w:val="20"/>
@@ -186,8 +274,8 @@
           <w:szCs w:val="20"/>
         </w:rPr>
         <w:drawing>
-          <wp:inline distT="0" distB="0" distL="0" distR="0" wp14:anchorId="70FAD293" wp14:editId="1B6DA6F2">
-            <wp:extent cx="3624081" cy="2956956"/>
+          <wp:inline distT="0" distB="0" distL="0" distR="0" wp14:anchorId="70FAD293" wp14:editId="596A2D60">
+            <wp:extent cx="3107394" cy="2535382"/>
             <wp:effectExtent l="0" t="0" r="0" b="0"/>
             <wp:docPr id="1" name="Picture 1"/>
             <wp:cNvGraphicFramePr>
@@ -209,7 +297,7 @@
                   <pic:spPr>
                     <a:xfrm>
                       <a:off x="0" y="0"/>
-                      <a:ext cx="3640070" cy="2970002"/>
+                      <a:ext cx="3135869" cy="2558615"/>
                     </a:xfrm>
                     <a:prstGeom prst="rect">
                       <a:avLst/>
@@ -230,6 +318,453 @@
           <w:szCs w:val="20"/>
         </w:rPr>
       </w:pPr>
+      <w:r>
+        <w:rPr>
+          <w:sz w:val="20"/>
+          <w:szCs w:val="20"/>
+        </w:rPr>
+        <w:t>Unit-test Code: test_palindrome.py</w:t>
+      </w:r>
+    </w:p>
+    <w:p>
+      <w:pPr>
+        <w:ind w:left="720"/>
+        <w:rPr>
+          <w:sz w:val="20"/>
+          <w:szCs w:val="20"/>
+        </w:rPr>
+      </w:pPr>
+      <w:r>
+        <w:rPr>
+          <w:sz w:val="20"/>
+          <w:szCs w:val="20"/>
+        </w:rPr>
+        <w:tab/>
+      </w:r>
+      <w:r>
+        <w:rPr>
+          <w:noProof/>
+        </w:rPr>
+        <w:drawing>
+          <wp:inline distT="0" distB="0" distL="0" distR="0" wp14:anchorId="0933E2CD" wp14:editId="25A1173E">
+            <wp:extent cx="3481131" cy="2719449"/>
+            <wp:effectExtent l="0" t="0" r="5080" b="5080"/>
+            <wp:docPr id="2" name="Picture 2"/>
+            <wp:cNvGraphicFramePr>
+              <a:graphicFrameLocks xmlns:a="http://schemas.openxmlformats.org/drawingml/2006/main" noChangeAspect="1"/>
+            </wp:cNvGraphicFramePr>
+            <a:graphic xmlns:a="http://schemas.openxmlformats.org/drawingml/2006/main">
+              <a:graphicData uri="http://schemas.openxmlformats.org/drawingml/2006/picture">
+                <pic:pic xmlns:pic="http://schemas.openxmlformats.org/drawingml/2006/picture">
+                  <pic:nvPicPr>
+                    <pic:cNvPr id="1" name=""/>
+                    <pic:cNvPicPr/>
+                  </pic:nvPicPr>
+                  <pic:blipFill>
+                    <a:blip r:embed="rId6"/>
+                    <a:stretch>
+                      <a:fillRect/>
+                    </a:stretch>
+                  </pic:blipFill>
+                  <pic:spPr>
+                    <a:xfrm>
+                      <a:off x="0" y="0"/>
+                      <a:ext cx="3498032" cy="2732652"/>
+                    </a:xfrm>
+                    <a:prstGeom prst="rect">
+                      <a:avLst/>
+                    </a:prstGeom>
+                  </pic:spPr>
+                </pic:pic>
+              </a:graphicData>
+            </a:graphic>
+          </wp:inline>
+        </w:drawing>
+      </w:r>
+    </w:p>
+    <w:p>
+      <w:pPr>
+        <w:ind w:left="720"/>
+        <w:rPr>
+          <w:sz w:val="20"/>
+          <w:szCs w:val="20"/>
+        </w:rPr>
+      </w:pPr>
+      <w:r>
+        <w:rPr>
+          <w:sz w:val="20"/>
+          <w:szCs w:val="20"/>
+        </w:rPr>
+        <w:lastRenderedPageBreak/>
+        <w:t xml:space="preserve">Unit-test </w:t>
+      </w:r>
+      <w:proofErr w:type="spellStart"/>
+      <w:r>
+        <w:rPr>
+          <w:sz w:val="20"/>
+          <w:szCs w:val="20"/>
+        </w:rPr>
+        <w:t>powershell</w:t>
+      </w:r>
+      <w:proofErr w:type="spellEnd"/>
+      <w:r>
+        <w:rPr>
+          <w:sz w:val="20"/>
+          <w:szCs w:val="20"/>
+        </w:rPr>
+        <w:t xml:space="preserve"> output: </w:t>
+      </w:r>
+    </w:p>
+    <w:p>
+      <w:pPr>
+        <w:ind w:left="1440"/>
+        <w:rPr>
+          <w:sz w:val="20"/>
+          <w:szCs w:val="20"/>
+        </w:rPr>
+      </w:pPr>
+      <w:r>
+        <w:rPr>
+          <w:sz w:val="20"/>
+          <w:szCs w:val="20"/>
+        </w:rPr>
+        <w:t>One of the tests is designed to fail and one to pass. This was checking to make sure that the user input is indeed a data type of string.</w:t>
+      </w:r>
+    </w:p>
+    <w:p>
+      <w:pPr>
+        <w:ind w:left="1440"/>
+        <w:rPr>
+          <w:sz w:val="20"/>
+          <w:szCs w:val="20"/>
+        </w:rPr>
+      </w:pPr>
+      <w:r>
+        <w:rPr>
+          <w:noProof/>
+        </w:rPr>
+        <w:drawing>
+          <wp:inline distT="0" distB="0" distL="0" distR="0" wp14:anchorId="61395076" wp14:editId="1BCF1535">
+            <wp:extent cx="4975761" cy="971230"/>
+            <wp:effectExtent l="0" t="0" r="0" b="635"/>
+            <wp:docPr id="3" name="Picture 3"/>
+            <wp:cNvGraphicFramePr>
+              <a:graphicFrameLocks xmlns:a="http://schemas.openxmlformats.org/drawingml/2006/main" noChangeAspect="1"/>
+            </wp:cNvGraphicFramePr>
+            <a:graphic xmlns:a="http://schemas.openxmlformats.org/drawingml/2006/main">
+              <a:graphicData uri="http://schemas.openxmlformats.org/drawingml/2006/picture">
+                <pic:pic xmlns:pic="http://schemas.openxmlformats.org/drawingml/2006/picture">
+                  <pic:nvPicPr>
+                    <pic:cNvPr id="1" name=""/>
+                    <pic:cNvPicPr/>
+                  </pic:nvPicPr>
+                  <pic:blipFill>
+                    <a:blip r:embed="rId7"/>
+                    <a:stretch>
+                      <a:fillRect/>
+                    </a:stretch>
+                  </pic:blipFill>
+                  <pic:spPr>
+                    <a:xfrm>
+                      <a:off x="0" y="0"/>
+                      <a:ext cx="5030274" cy="981870"/>
+                    </a:xfrm>
+                    <a:prstGeom prst="rect">
+                      <a:avLst/>
+                    </a:prstGeom>
+                  </pic:spPr>
+                </pic:pic>
+              </a:graphicData>
+            </a:graphic>
+          </wp:inline>
+        </w:drawing>
+      </w:r>
+    </w:p>
+    <w:p>
+      <w:pPr>
+        <w:rPr>
+          <w:sz w:val="20"/>
+          <w:szCs w:val="20"/>
+        </w:rPr>
+      </w:pPr>
+    </w:p>
+    <w:p>
+      <w:pPr>
+        <w:rPr>
+          <w:sz w:val="20"/>
+          <w:szCs w:val="20"/>
+        </w:rPr>
+      </w:pPr>
+      <w:r>
+        <w:rPr>
+          <w:sz w:val="20"/>
+          <w:szCs w:val="20"/>
+        </w:rPr>
+        <w:tab/>
+      </w:r>
+      <w:proofErr w:type="spellStart"/>
+      <w:r>
+        <w:rPr>
+          <w:sz w:val="20"/>
+          <w:szCs w:val="20"/>
+        </w:rPr>
+        <w:t>Pytest</w:t>
+      </w:r>
+      <w:proofErr w:type="spellEnd"/>
+      <w:r>
+        <w:rPr>
+          <w:sz w:val="20"/>
+          <w:szCs w:val="20"/>
+        </w:rPr>
+        <w:t xml:space="preserve"> Code: pytest_palindrome.py</w:t>
+      </w:r>
+    </w:p>
+    <w:p>
+      <w:pPr>
+        <w:rPr>
+          <w:sz w:val="20"/>
+          <w:szCs w:val="20"/>
+        </w:rPr>
+      </w:pPr>
+      <w:r>
+        <w:rPr>
+          <w:sz w:val="20"/>
+          <w:szCs w:val="20"/>
+        </w:rPr>
+        <w:tab/>
+      </w:r>
+      <w:r>
+        <w:rPr>
+          <w:sz w:val="20"/>
+          <w:szCs w:val="20"/>
+        </w:rPr>
+        <w:tab/>
+      </w:r>
+      <w:r>
+        <w:rPr>
+          <w:noProof/>
+        </w:rPr>
+        <w:drawing>
+          <wp:inline distT="0" distB="0" distL="0" distR="0" wp14:anchorId="77331AB6" wp14:editId="6C6205D6">
+            <wp:extent cx="3342904" cy="2712182"/>
+            <wp:effectExtent l="0" t="0" r="0" b="0"/>
+            <wp:docPr id="4" name="Picture 4"/>
+            <wp:cNvGraphicFramePr>
+              <a:graphicFrameLocks xmlns:a="http://schemas.openxmlformats.org/drawingml/2006/main" noChangeAspect="1"/>
+            </wp:cNvGraphicFramePr>
+            <a:graphic xmlns:a="http://schemas.openxmlformats.org/drawingml/2006/main">
+              <a:graphicData uri="http://schemas.openxmlformats.org/drawingml/2006/picture">
+                <pic:pic xmlns:pic="http://schemas.openxmlformats.org/drawingml/2006/picture">
+                  <pic:nvPicPr>
+                    <pic:cNvPr id="1" name=""/>
+                    <pic:cNvPicPr/>
+                  </pic:nvPicPr>
+                  <pic:blipFill>
+                    <a:blip r:embed="rId8"/>
+                    <a:stretch>
+                      <a:fillRect/>
+                    </a:stretch>
+                  </pic:blipFill>
+                  <pic:spPr>
+                    <a:xfrm>
+                      <a:off x="0" y="0"/>
+                      <a:ext cx="3352500" cy="2719967"/>
+                    </a:xfrm>
+                    <a:prstGeom prst="rect">
+                      <a:avLst/>
+                    </a:prstGeom>
+                  </pic:spPr>
+                </pic:pic>
+              </a:graphicData>
+            </a:graphic>
+          </wp:inline>
+        </w:drawing>
+      </w:r>
+    </w:p>
+    <w:p>
+      <w:pPr>
+        <w:ind w:firstLine="720"/>
+        <w:rPr>
+          <w:sz w:val="20"/>
+          <w:szCs w:val="20"/>
+        </w:rPr>
+      </w:pPr>
+      <w:proofErr w:type="spellStart"/>
+      <w:r>
+        <w:rPr>
+          <w:sz w:val="20"/>
+          <w:szCs w:val="20"/>
+        </w:rPr>
+        <w:t>Pytest</w:t>
+      </w:r>
+      <w:proofErr w:type="spellEnd"/>
+      <w:r>
+        <w:rPr>
+          <w:sz w:val="20"/>
+          <w:szCs w:val="20"/>
+        </w:rPr>
+        <w:t xml:space="preserve"> </w:t>
+      </w:r>
+      <w:proofErr w:type="spellStart"/>
+      <w:r>
+        <w:rPr>
+          <w:sz w:val="20"/>
+          <w:szCs w:val="20"/>
+        </w:rPr>
+        <w:t>powershell</w:t>
+      </w:r>
+      <w:proofErr w:type="spellEnd"/>
+      <w:r>
+        <w:rPr>
+          <w:sz w:val="20"/>
+          <w:szCs w:val="20"/>
+        </w:rPr>
+        <w:t xml:space="preserve"> output: </w:t>
+      </w:r>
+      <w:r>
+        <w:rPr>
+          <w:sz w:val="20"/>
+          <w:szCs w:val="20"/>
+        </w:rPr>
+        <w:t>Run command “</w:t>
+      </w:r>
+      <w:proofErr w:type="spellStart"/>
+      <w:proofErr w:type="gramStart"/>
+      <w:r>
+        <w:rPr>
+          <w:sz w:val="20"/>
+          <w:szCs w:val="20"/>
+        </w:rPr>
+        <w:t>pytest</w:t>
+      </w:r>
+      <w:proofErr w:type="spellEnd"/>
+      <w:r>
+        <w:rPr>
+          <w:sz w:val="20"/>
+          <w:szCs w:val="20"/>
+        </w:rPr>
+        <w:t xml:space="preserve"> .</w:t>
+      </w:r>
+      <w:proofErr w:type="gramEnd"/>
+      <w:r>
+        <w:rPr>
+          <w:sz w:val="20"/>
+          <w:szCs w:val="20"/>
+        </w:rPr>
+        <w:t>/pytest_palindrome.py”</w:t>
+      </w:r>
+    </w:p>
+    <w:p>
+      <w:pPr>
+        <w:ind w:firstLine="720"/>
+        <w:rPr>
+          <w:sz w:val="20"/>
+          <w:szCs w:val="20"/>
+        </w:rPr>
+      </w:pPr>
+      <w:r>
+        <w:rPr>
+          <w:sz w:val="20"/>
+          <w:szCs w:val="20"/>
+        </w:rPr>
+        <w:tab/>
+      </w:r>
+      <w:r>
+        <w:rPr>
+          <w:noProof/>
+        </w:rPr>
+        <w:drawing>
+          <wp:inline distT="0" distB="0" distL="0" distR="0" wp14:anchorId="6B7B52D4" wp14:editId="3448F4E0">
+            <wp:extent cx="4797631" cy="528970"/>
+            <wp:effectExtent l="0" t="0" r="3175" b="4445"/>
+            <wp:docPr id="5" name="Picture 5"/>
+            <wp:cNvGraphicFramePr>
+              <a:graphicFrameLocks xmlns:a="http://schemas.openxmlformats.org/drawingml/2006/main" noChangeAspect="1"/>
+            </wp:cNvGraphicFramePr>
+            <a:graphic xmlns:a="http://schemas.openxmlformats.org/drawingml/2006/main">
+              <a:graphicData uri="http://schemas.openxmlformats.org/drawingml/2006/picture">
+                <pic:pic xmlns:pic="http://schemas.openxmlformats.org/drawingml/2006/picture">
+                  <pic:nvPicPr>
+                    <pic:cNvPr id="1" name=""/>
+                    <pic:cNvPicPr/>
+                  </pic:nvPicPr>
+                  <pic:blipFill>
+                    <a:blip r:embed="rId9"/>
+                    <a:stretch>
+                      <a:fillRect/>
+                    </a:stretch>
+                  </pic:blipFill>
+                  <pic:spPr>
+                    <a:xfrm>
+                      <a:off x="0" y="0"/>
+                      <a:ext cx="4827178" cy="532228"/>
+                    </a:xfrm>
+                    <a:prstGeom prst="rect">
+                      <a:avLst/>
+                    </a:prstGeom>
+                  </pic:spPr>
+                </pic:pic>
+              </a:graphicData>
+            </a:graphic>
+          </wp:inline>
+        </w:drawing>
+      </w:r>
+    </w:p>
+    <w:p>
+      <w:pPr>
+        <w:ind w:firstLine="720"/>
+        <w:rPr>
+          <w:sz w:val="20"/>
+          <w:szCs w:val="20"/>
+        </w:rPr>
+      </w:pPr>
+    </w:p>
+    <w:p>
+      <w:pPr>
+        <w:ind w:firstLine="720"/>
+        <w:rPr>
+          <w:sz w:val="20"/>
+          <w:szCs w:val="20"/>
+        </w:rPr>
+      </w:pPr>
+    </w:p>
+    <w:p>
+      <w:pPr>
+        <w:ind w:firstLine="720"/>
+        <w:rPr>
+          <w:sz w:val="20"/>
+          <w:szCs w:val="20"/>
+        </w:rPr>
+      </w:pPr>
+      <w:r>
+        <w:rPr>
+          <w:sz w:val="20"/>
+          <w:szCs w:val="20"/>
+        </w:rPr>
+        <w:tab/>
+      </w:r>
+    </w:p>
+    <w:p>
+      <w:pPr>
+        <w:rPr>
+          <w:sz w:val="20"/>
+          <w:szCs w:val="20"/>
+        </w:rPr>
+      </w:pPr>
+      <w:r>
+        <w:rPr>
+          <w:sz w:val="20"/>
+          <w:szCs w:val="20"/>
+        </w:rPr>
+        <w:tab/>
+      </w:r>
+      <w:r>
+        <w:rPr>
+          <w:sz w:val="20"/>
+          <w:szCs w:val="20"/>
+        </w:rPr>
+        <w:tab/>
+      </w:r>
     </w:p>
     <w:sectPr>
       <w:pgSz w:w="12240" w:h="15840"/>

</xml_diff>

<commit_message>
finishing up doc and uploading pdf of doc
</commit_message>
<xml_diff>
--- a/Week_7/Simeon Patton - Inclass activity week 7.docx
+++ b/Week_7/Simeon Patton - Inclass activity week 7.docx
@@ -629,6 +629,7 @@
         <w:t>Run command “</w:t>
       </w:r>
       <w:proofErr w:type="spellStart"/>
+      <w:proofErr w:type="gramStart"/>
       <w:r>
         <w:rPr>
           <w:sz w:val="20"/>
@@ -642,7 +643,15 @@
           <w:sz w:val="20"/>
           <w:szCs w:val="20"/>
         </w:rPr>
-        <w:t xml:space="preserve"> ./pytest_palindrome.py”</w:t>
+        <w:t xml:space="preserve"> .</w:t>
+      </w:r>
+      <w:proofErr w:type="gramEnd"/>
+      <w:r>
+        <w:rPr>
+          <w:sz w:val="20"/>
+          <w:szCs w:val="20"/>
+        </w:rPr>
+        <w:t>/pytest_palindrome.py”</w:t>
       </w:r>
     </w:p>
     <w:p>
@@ -1102,7 +1111,7 @@
     </w:p>
     <w:p>
       <w:pPr>
-        <w:ind w:left="720"/>
+        <w:ind w:left="2430" w:hanging="2430"/>
         <w:rPr>
           <w:sz w:val="20"/>
           <w:szCs w:val="20"/>
@@ -1130,7 +1139,21 @@
           <w:sz w:val="20"/>
           <w:szCs w:val="20"/>
         </w:rPr>
-        <w:t xml:space="preserve"> output: Once again, one of the test is design to fail as a failsafe to make sure that the user is inputting the correct data type.</w:t>
+        <w:t xml:space="preserve"> output: Once again, one of the </w:t>
+      </w:r>
+      <w:r>
+        <w:rPr>
+          <w:sz w:val="20"/>
+          <w:szCs w:val="20"/>
+        </w:rPr>
+        <w:t>tests</w:t>
+      </w:r>
+      <w:r>
+        <w:rPr>
+          <w:sz w:val="20"/>
+          <w:szCs w:val="20"/>
+        </w:rPr>
+        <w:t xml:space="preserve"> is design to fail as a failsafe to make sure that the user is inputting the correct data type.</w:t>
       </w:r>
     </w:p>
     <w:p>
@@ -1227,6 +1250,75 @@
         </w:rPr>
         <w:t xml:space="preserve"> code: </w:t>
       </w:r>
+      <w:r>
+        <w:rPr>
+          <w:sz w:val="20"/>
+          <w:szCs w:val="20"/>
+        </w:rPr>
+        <w:t>pytest_word_count.py</w:t>
+      </w:r>
+    </w:p>
+    <w:p>
+      <w:pPr>
+        <w:rPr>
+          <w:sz w:val="20"/>
+          <w:szCs w:val="20"/>
+        </w:rPr>
+      </w:pPr>
+      <w:r>
+        <w:rPr>
+          <w:sz w:val="20"/>
+          <w:szCs w:val="20"/>
+        </w:rPr>
+        <w:tab/>
+      </w:r>
+      <w:r>
+        <w:rPr>
+          <w:sz w:val="20"/>
+          <w:szCs w:val="20"/>
+        </w:rPr>
+        <w:tab/>
+      </w:r>
+      <w:r>
+        <w:rPr>
+          <w:noProof/>
+        </w:rPr>
+        <w:drawing>
+          <wp:inline distT="0" distB="0" distL="0" distR="0" wp14:anchorId="1AE92021" wp14:editId="2547EB94">
+            <wp:extent cx="2779131" cy="2707574"/>
+            <wp:effectExtent l="0" t="0" r="2540" b="0"/>
+            <wp:docPr id="9" name="Picture 9"/>
+            <wp:cNvGraphicFramePr>
+              <a:graphicFrameLocks xmlns:a="http://schemas.openxmlformats.org/drawingml/2006/main" noChangeAspect="1"/>
+            </wp:cNvGraphicFramePr>
+            <a:graphic xmlns:a="http://schemas.openxmlformats.org/drawingml/2006/main">
+              <a:graphicData uri="http://schemas.openxmlformats.org/drawingml/2006/picture">
+                <pic:pic xmlns:pic="http://schemas.openxmlformats.org/drawingml/2006/picture">
+                  <pic:nvPicPr>
+                    <pic:cNvPr id="1" name=""/>
+                    <pic:cNvPicPr/>
+                  </pic:nvPicPr>
+                  <pic:blipFill>
+                    <a:blip r:embed="rId13"/>
+                    <a:stretch>
+                      <a:fillRect/>
+                    </a:stretch>
+                  </pic:blipFill>
+                  <pic:spPr>
+                    <a:xfrm>
+                      <a:off x="0" y="0"/>
+                      <a:ext cx="2798072" cy="2726027"/>
+                    </a:xfrm>
+                    <a:prstGeom prst="rect">
+                      <a:avLst/>
+                    </a:prstGeom>
+                  </pic:spPr>
+                </pic:pic>
+              </a:graphicData>
+            </a:graphic>
+          </wp:inline>
+        </w:drawing>
+      </w:r>
     </w:p>
     <w:p>
       <w:pPr>
@@ -1236,6 +1328,93 @@
           <w:szCs w:val="20"/>
         </w:rPr>
       </w:pPr>
+      <w:proofErr w:type="spellStart"/>
+      <w:r>
+        <w:rPr>
+          <w:sz w:val="20"/>
+          <w:szCs w:val="20"/>
+        </w:rPr>
+        <w:t>Pytest</w:t>
+      </w:r>
+      <w:proofErr w:type="spellEnd"/>
+      <w:r>
+        <w:rPr>
+          <w:sz w:val="20"/>
+          <w:szCs w:val="20"/>
+        </w:rPr>
+        <w:t xml:space="preserve"> </w:t>
+      </w:r>
+      <w:proofErr w:type="spellStart"/>
+      <w:r>
+        <w:rPr>
+          <w:sz w:val="20"/>
+          <w:szCs w:val="20"/>
+        </w:rPr>
+        <w:t>Powershell</w:t>
+      </w:r>
+      <w:proofErr w:type="spellEnd"/>
+      <w:r>
+        <w:rPr>
+          <w:sz w:val="20"/>
+          <w:szCs w:val="20"/>
+        </w:rPr>
+        <w:t xml:space="preserve"> output: </w:t>
+      </w:r>
+      <w:r>
+        <w:rPr>
+          <w:sz w:val="20"/>
+          <w:szCs w:val="20"/>
+        </w:rPr>
+        <w:t>Run command “</w:t>
+      </w:r>
+      <w:proofErr w:type="spellStart"/>
+      <w:proofErr w:type="gramStart"/>
+      <w:r>
+        <w:rPr>
+          <w:sz w:val="20"/>
+          <w:szCs w:val="20"/>
+        </w:rPr>
+        <w:t>pytest</w:t>
+      </w:r>
+      <w:proofErr w:type="spellEnd"/>
+      <w:r>
+        <w:rPr>
+          <w:sz w:val="20"/>
+          <w:szCs w:val="20"/>
+        </w:rPr>
+        <w:t xml:space="preserve"> .</w:t>
+      </w:r>
+      <w:proofErr w:type="gramEnd"/>
+      <w:r>
+        <w:rPr>
+          <w:sz w:val="20"/>
+          <w:szCs w:val="20"/>
+        </w:rPr>
+        <w:t>/pytest_</w:t>
+      </w:r>
+      <w:r>
+        <w:rPr>
+          <w:sz w:val="20"/>
+          <w:szCs w:val="20"/>
+        </w:rPr>
+        <w:t>word_count</w:t>
+      </w:r>
+      <w:r>
+        <w:rPr>
+          <w:sz w:val="20"/>
+          <w:szCs w:val="20"/>
+        </w:rPr>
+        <w:t>.py”</w:t>
+      </w:r>
+    </w:p>
+    <w:p>
+      <w:pPr>
+        <w:ind w:firstLine="720"/>
+        <w:rPr>
+          <w:sz w:val="20"/>
+          <w:szCs w:val="20"/>
+        </w:rPr>
+      </w:pPr>
       <w:r>
         <w:rPr>
           <w:sz w:val="20"/>
@@ -1243,6 +1422,46 @@
         </w:rPr>
         <w:tab/>
       </w:r>
+      <w:r>
+        <w:rPr>
+          <w:noProof/>
+        </w:rPr>
+        <w:drawing>
+          <wp:inline distT="0" distB="0" distL="0" distR="0" wp14:anchorId="48617C1D" wp14:editId="57CC447A">
+            <wp:extent cx="4702629" cy="517993"/>
+            <wp:effectExtent l="0" t="0" r="3175" b="0"/>
+            <wp:docPr id="10" name="Picture 10"/>
+            <wp:cNvGraphicFramePr>
+              <a:graphicFrameLocks xmlns:a="http://schemas.openxmlformats.org/drawingml/2006/main" noChangeAspect="1"/>
+            </wp:cNvGraphicFramePr>
+            <a:graphic xmlns:a="http://schemas.openxmlformats.org/drawingml/2006/main">
+              <a:graphicData uri="http://schemas.openxmlformats.org/drawingml/2006/picture">
+                <pic:pic xmlns:pic="http://schemas.openxmlformats.org/drawingml/2006/picture">
+                  <pic:nvPicPr>
+                    <pic:cNvPr id="1" name=""/>
+                    <pic:cNvPicPr/>
+                  </pic:nvPicPr>
+                  <pic:blipFill>
+                    <a:blip r:embed="rId14"/>
+                    <a:stretch>
+                      <a:fillRect/>
+                    </a:stretch>
+                  </pic:blipFill>
+                  <pic:spPr>
+                    <a:xfrm>
+                      <a:off x="0" y="0"/>
+                      <a:ext cx="4749380" cy="523143"/>
+                    </a:xfrm>
+                    <a:prstGeom prst="rect">
+                      <a:avLst/>
+                    </a:prstGeom>
+                  </pic:spPr>
+                </pic:pic>
+              </a:graphicData>
+            </a:graphic>
+          </wp:inline>
+        </w:drawing>
+      </w:r>
     </w:p>
     <w:p>
       <w:pPr>
@@ -1264,6 +1483,93 @@
           <w:szCs w:val="20"/>
         </w:rPr>
         <w:tab/>
+      </w:r>
+    </w:p>
+    <w:p>
+      <w:pPr>
+        <w:rPr>
+          <w:sz w:val="20"/>
+          <w:szCs w:val="20"/>
+        </w:rPr>
+      </w:pPr>
+    </w:p>
+    <w:p>
+      <w:pPr>
+        <w:rPr>
+          <w:sz w:val="20"/>
+          <w:szCs w:val="20"/>
+        </w:rPr>
+      </w:pPr>
+      <w:r>
+        <w:rPr>
+          <w:sz w:val="20"/>
+          <w:szCs w:val="20"/>
+        </w:rPr>
+        <w:t>Conclusion:</w:t>
+      </w:r>
+    </w:p>
+    <w:p>
+      <w:pPr>
+        <w:ind w:left="720"/>
+        <w:rPr>
+          <w:sz w:val="20"/>
+          <w:szCs w:val="20"/>
+        </w:rPr>
+      </w:pPr>
+      <w:r>
+        <w:rPr>
+          <w:sz w:val="20"/>
+          <w:szCs w:val="20"/>
+        </w:rPr>
+        <w:t>I did not go very deep into creating a bunch of tests for this assignment as the brief did not mention how many tests were required and also, I believe that the idea behind this assignment was to learn and figure out how to implement a different testing framework (</w:t>
+      </w:r>
+      <w:proofErr w:type="spellStart"/>
+      <w:r>
+        <w:rPr>
+          <w:sz w:val="20"/>
+          <w:szCs w:val="20"/>
+        </w:rPr>
+        <w:t>PyTest</w:t>
+      </w:r>
+      <w:proofErr w:type="spellEnd"/>
+      <w:r>
+        <w:rPr>
+          <w:sz w:val="20"/>
+          <w:szCs w:val="20"/>
+        </w:rPr>
+        <w:t xml:space="preserve">). Not only to learn the beginnings of the other framework, but also figure out the differences between </w:t>
+      </w:r>
+      <w:proofErr w:type="spellStart"/>
+      <w:r>
+        <w:rPr>
+          <w:sz w:val="20"/>
+          <w:szCs w:val="20"/>
+        </w:rPr>
+        <w:t>UnitTest</w:t>
+      </w:r>
+      <w:proofErr w:type="spellEnd"/>
+      <w:r>
+        <w:rPr>
+          <w:sz w:val="20"/>
+          <w:szCs w:val="20"/>
+        </w:rPr>
+        <w:t xml:space="preserve"> and </w:t>
+      </w:r>
+      <w:proofErr w:type="spellStart"/>
+      <w:r>
+        <w:rPr>
+          <w:sz w:val="20"/>
+          <w:szCs w:val="20"/>
+        </w:rPr>
+        <w:t>PyTest</w:t>
+      </w:r>
+      <w:proofErr w:type="spellEnd"/>
+      <w:r>
+        <w:rPr>
+          <w:sz w:val="20"/>
+          <w:szCs w:val="20"/>
+        </w:rPr>
+        <w:t>.</w:t>
       </w:r>
     </w:p>
     <w:sectPr>

</xml_diff>